<commit_message>
add asg2, description files and script for downloading the project
</commit_message>
<xml_diff>
--- a/Asg1/Asg1.docx
+++ b/Asg1/Asg1.docx
@@ -163,186 +163,323 @@
           <w:lang w:val="en-US"/>
         </w:rPr>
       </w:pPr>
+    </w:p>
+    <w:p>
+      <w:pPr>
+        <w:jc w:val="center"/>
+        <w:rPr>
+          <w:b/>
+          <w:sz w:val="40"/>
+          <w:szCs w:val="40"/>
+          <w:lang w:val="en-US"/>
+        </w:rPr>
+      </w:pPr>
+    </w:p>
+    <w:p>
+      <w:pPr>
+        <w:jc w:val="center"/>
+        <w:rPr>
+          <w:sz w:val="40"/>
+          <w:szCs w:val="40"/>
+          <w:lang w:val="en-US"/>
+        </w:rPr>
+      </w:pPr>
+      <w:r>
+        <w:rPr>
+          <w:sz w:val="40"/>
+          <w:szCs w:val="40"/>
+          <w:lang w:val="en-US"/>
+        </w:rPr>
+        <w:t>Matheus Sampaio</w:t>
+      </w:r>
+    </w:p>
+    <w:p>
+      <w:pPr>
+        <w:jc w:val="center"/>
+        <w:rPr>
+          <w:sz w:val="40"/>
+          <w:szCs w:val="40"/>
+          <w:lang w:val="en-US"/>
+        </w:rPr>
+      </w:pPr>
+    </w:p>
+    <w:p>
+      <w:pPr>
+        <w:jc w:val="center"/>
+        <w:rPr>
+          <w:sz w:val="40"/>
+          <w:szCs w:val="40"/>
+          <w:lang w:val="en-US"/>
+        </w:rPr>
+      </w:pPr>
+    </w:p>
+    <w:p>
+      <w:pPr>
+        <w:jc w:val="center"/>
+        <w:rPr>
+          <w:sz w:val="40"/>
+          <w:szCs w:val="40"/>
+          <w:lang w:val="en-US"/>
+        </w:rPr>
+      </w:pPr>
+    </w:p>
+    <w:p>
+      <w:pPr>
+        <w:jc w:val="center"/>
+        <w:rPr>
+          <w:sz w:val="40"/>
+          <w:szCs w:val="40"/>
+          <w:lang w:val="en-US"/>
+        </w:rPr>
+      </w:pPr>
+    </w:p>
+    <w:p>
+      <w:pPr>
+        <w:jc w:val="center"/>
+        <w:rPr>
+          <w:sz w:val="40"/>
+          <w:szCs w:val="40"/>
+          <w:lang w:val="en-US"/>
+        </w:rPr>
+      </w:pPr>
+    </w:p>
+    <w:p>
+      <w:pPr>
+        <w:jc w:val="center"/>
+        <w:rPr>
+          <w:sz w:val="40"/>
+          <w:szCs w:val="40"/>
+          <w:lang w:val="en-US"/>
+        </w:rPr>
+      </w:pPr>
+    </w:p>
+    <w:p>
+      <w:pPr>
+        <w:jc w:val="center"/>
+        <w:rPr>
+          <w:sz w:val="40"/>
+          <w:szCs w:val="40"/>
+          <w:lang w:val="en-US"/>
+        </w:rPr>
+      </w:pPr>
+    </w:p>
+    <w:p>
+      <w:pPr>
+        <w:jc w:val="center"/>
+        <w:rPr>
+          <w:b/>
+          <w:sz w:val="40"/>
+          <w:szCs w:val="40"/>
+          <w:lang w:val="en-US"/>
+        </w:rPr>
+      </w:pPr>
+      <w:r>
+        <w:rPr>
+          <w:b/>
+          <w:sz w:val="40"/>
+          <w:szCs w:val="40"/>
+          <w:lang w:val="en-US"/>
+        </w:rPr>
+        <w:t>Spring</w:t>
+      </w:r>
       <w:bookmarkStart w:id="0" w:name="_GoBack"/>
       <w:bookmarkEnd w:id="0"/>
-    </w:p>
-    <w:p>
-      <w:pPr>
-        <w:jc w:val="center"/>
+      <w:r>
         <w:rPr>
           <w:b/>
           <w:sz w:val="40"/>
           <w:szCs w:val="40"/>
           <w:lang w:val="en-US"/>
         </w:rPr>
-      </w:pPr>
-    </w:p>
-    <w:p>
-      <w:pPr>
-        <w:jc w:val="center"/>
-        <w:rPr>
+        <w:t xml:space="preserve"> 2016</w:t>
+      </w:r>
+    </w:p>
+    <w:p>
+      <w:pPr>
+        <w:jc w:val="center"/>
+        <w:rPr>
+          <w:b/>
           <w:sz w:val="40"/>
           <w:szCs w:val="40"/>
           <w:lang w:val="en-US"/>
         </w:rPr>
       </w:pPr>
-      <w:r>
-        <w:rPr>
+    </w:p>
+    <w:p>
+      <w:pPr>
+        <w:rPr>
+          <w:sz w:val="36"/>
+          <w:szCs w:val="36"/>
+          <w:lang w:val="en-US"/>
+        </w:rPr>
+      </w:pPr>
+      <w:r>
+        <w:rPr>
+          <w:sz w:val="36"/>
+          <w:szCs w:val="36"/>
+          <w:lang w:val="en-US"/>
+        </w:rPr>
+        <w:br w:type="page"/>
+      </w:r>
+    </w:p>
+    <w:p>
+      <w:pPr>
+        <w:jc w:val="center"/>
+        <w:rPr>
+          <w:b/>
           <w:sz w:val="40"/>
           <w:szCs w:val="40"/>
           <w:lang w:val="en-US"/>
         </w:rPr>
-        <w:t>Matheus Sampaio</w:t>
-      </w:r>
-    </w:p>
-    <w:p>
-      <w:pPr>
-        <w:jc w:val="center"/>
-        <w:rPr>
+      </w:pPr>
+      <w:r>
+        <w:rPr>
+          <w:b/>
           <w:sz w:val="40"/>
           <w:szCs w:val="40"/>
           <w:lang w:val="en-US"/>
         </w:rPr>
-      </w:pPr>
-    </w:p>
-    <w:p>
-      <w:pPr>
-        <w:jc w:val="center"/>
-        <w:rPr>
+        <w:lastRenderedPageBreak/>
+        <w:t>Important Information</w:t>
+      </w:r>
+    </w:p>
+    <w:p>
+      <w:pPr>
+        <w:jc w:val="center"/>
+        <w:rPr>
+          <w:sz w:val="36"/>
+          <w:szCs w:val="36"/>
+          <w:lang w:val="en-US"/>
+        </w:rPr>
+      </w:pPr>
+    </w:p>
+    <w:p>
+      <w:pPr>
+        <w:rPr>
+          <w:sz w:val="28"/>
+          <w:szCs w:val="28"/>
+          <w:lang w:val="en-US"/>
+        </w:rPr>
+      </w:pPr>
+      <w:r>
+        <w:rPr>
+          <w:b/>
+          <w:sz w:val="28"/>
+          <w:szCs w:val="28"/>
+          <w:lang w:val="en-US"/>
+        </w:rPr>
+        <w:t>ULID:</w:t>
+      </w:r>
+      <w:r>
+        <w:rPr>
+          <w:sz w:val="28"/>
+          <w:szCs w:val="28"/>
+          <w:lang w:val="en-US"/>
+        </w:rPr>
+        <w:t xml:space="preserve"> msanto2</w:t>
+      </w:r>
+    </w:p>
+    <w:p>
+      <w:pPr>
+        <w:rPr>
+          <w:sz w:val="28"/>
+          <w:szCs w:val="28"/>
+          <w:lang w:val="en-US"/>
+        </w:rPr>
+      </w:pPr>
+      <w:r>
+        <w:rPr>
+          <w:b/>
+          <w:sz w:val="28"/>
+          <w:szCs w:val="28"/>
+          <w:lang w:val="en-US"/>
+        </w:rPr>
+        <w:t xml:space="preserve">Student Name: </w:t>
+      </w:r>
+      <w:r>
+        <w:rPr>
+          <w:sz w:val="28"/>
+          <w:szCs w:val="28"/>
+          <w:lang w:val="en-US"/>
+        </w:rPr>
+        <w:t>Matheus Sampaio</w:t>
+      </w:r>
+    </w:p>
+    <w:p>
+      <w:pPr>
+        <w:rPr>
+          <w:sz w:val="28"/>
+          <w:szCs w:val="28"/>
+          <w:lang w:val="en-US"/>
+        </w:rPr>
+      </w:pPr>
+      <w:r>
+        <w:rPr>
+          <w:b/>
+          <w:sz w:val="28"/>
+          <w:szCs w:val="28"/>
+          <w:lang w:val="en-US"/>
+        </w:rPr>
+        <w:t>Secret Directory:</w:t>
+      </w:r>
+      <w:r>
+        <w:rPr>
+          <w:b/>
+          <w:sz w:val="28"/>
+          <w:szCs w:val="28"/>
+          <w:lang w:val="en-US"/>
+        </w:rPr>
+        <w:t xml:space="preserve"> </w:t>
+      </w:r>
+      <w:r>
+        <w:rPr>
+          <w:sz w:val="28"/>
+          <w:szCs w:val="28"/>
+          <w:lang w:val="en-US"/>
+        </w:rPr>
+        <w:t>matheussampaio</w:t>
+      </w:r>
+    </w:p>
+    <w:p>
+      <w:pPr>
+        <w:rPr>
+          <w:lang w:val="en-US"/>
+        </w:rPr>
+      </w:pPr>
+    </w:p>
+    <w:p>
+      <w:pPr>
+        <w:rPr>
+          <w:lang w:val="en-US"/>
+        </w:rPr>
+      </w:pPr>
+    </w:p>
+    <w:p>
+      <w:pPr>
+        <w:rPr>
+          <w:lang w:val="en-US"/>
+        </w:rPr>
+      </w:pPr>
+    </w:p>
+    <w:p>
+      <w:pPr>
+        <w:jc w:val="center"/>
+        <w:rPr>
+          <w:b/>
           <w:sz w:val="40"/>
           <w:szCs w:val="40"/>
           <w:lang w:val="en-US"/>
         </w:rPr>
       </w:pPr>
-    </w:p>
-    <w:p>
-      <w:pPr>
-        <w:jc w:val="center"/>
-        <w:rPr>
+      <w:r>
+        <w:rPr>
+          <w:b/>
           <w:sz w:val="40"/>
           <w:szCs w:val="40"/>
           <w:lang w:val="en-US"/>
         </w:rPr>
-      </w:pPr>
-    </w:p>
-    <w:p>
-      <w:pPr>
-        <w:jc w:val="center"/>
-        <w:rPr>
-          <w:sz w:val="40"/>
-          <w:szCs w:val="40"/>
-          <w:lang w:val="en-US"/>
-        </w:rPr>
-      </w:pPr>
-    </w:p>
-    <w:p>
-      <w:pPr>
-        <w:jc w:val="center"/>
-        <w:rPr>
-          <w:sz w:val="40"/>
-          <w:szCs w:val="40"/>
-          <w:lang w:val="en-US"/>
-        </w:rPr>
-      </w:pPr>
-    </w:p>
-    <w:p>
-      <w:pPr>
-        <w:jc w:val="center"/>
-        <w:rPr>
-          <w:sz w:val="40"/>
-          <w:szCs w:val="40"/>
-          <w:lang w:val="en-US"/>
-        </w:rPr>
-      </w:pPr>
-    </w:p>
-    <w:p>
-      <w:pPr>
-        <w:jc w:val="center"/>
-        <w:rPr>
-          <w:sz w:val="40"/>
-          <w:szCs w:val="40"/>
-          <w:lang w:val="en-US"/>
-        </w:rPr>
-      </w:pPr>
-    </w:p>
-    <w:p>
-      <w:pPr>
-        <w:jc w:val="center"/>
-        <w:rPr>
-          <w:b/>
-          <w:sz w:val="40"/>
-          <w:szCs w:val="40"/>
-          <w:lang w:val="en-US"/>
-        </w:rPr>
-      </w:pPr>
-      <w:r>
-        <w:rPr>
-          <w:b/>
-          <w:sz w:val="40"/>
-          <w:szCs w:val="40"/>
-          <w:lang w:val="en-US"/>
-        </w:rPr>
-        <w:t>Sprint 2016</w:t>
-      </w:r>
-    </w:p>
-    <w:p>
-      <w:pPr>
-        <w:jc w:val="center"/>
-        <w:rPr>
-          <w:b/>
-          <w:sz w:val="40"/>
-          <w:szCs w:val="40"/>
-          <w:lang w:val="en-US"/>
-        </w:rPr>
-      </w:pPr>
-    </w:p>
-    <w:p>
-      <w:pPr>
-        <w:rPr>
-          <w:sz w:val="36"/>
-          <w:szCs w:val="36"/>
-          <w:lang w:val="en-US"/>
-        </w:rPr>
-      </w:pPr>
-      <w:r>
-        <w:rPr>
-          <w:sz w:val="36"/>
-          <w:szCs w:val="36"/>
-          <w:lang w:val="en-US"/>
-        </w:rPr>
-        <w:br w:type="page"/>
-      </w:r>
-    </w:p>
-    <w:p>
-      <w:pPr>
-        <w:jc w:val="center"/>
-        <w:rPr>
-          <w:b/>
-          <w:sz w:val="40"/>
-          <w:szCs w:val="40"/>
-          <w:lang w:val="en-US"/>
-        </w:rPr>
-      </w:pPr>
-      <w:r>
-        <w:rPr>
-          <w:b/>
-          <w:sz w:val="40"/>
-          <w:szCs w:val="40"/>
-          <w:lang w:val="en-US"/>
-        </w:rPr>
-        <w:lastRenderedPageBreak/>
-        <w:t>Important Information</w:t>
-      </w:r>
-    </w:p>
-    <w:p>
-      <w:pPr>
-        <w:jc w:val="center"/>
-        <w:rPr>
-          <w:sz w:val="36"/>
-          <w:szCs w:val="36"/>
-          <w:lang w:val="en-US"/>
-        </w:rPr>
-      </w:pPr>
+        <w:t>Summary</w:t>
+      </w:r>
     </w:p>
     <w:p>
       <w:pPr>
@@ -352,22 +489,23 @@
           <w:lang w:val="en-US"/>
         </w:rPr>
       </w:pPr>
-      <w:r>
-        <w:rPr>
-          <w:b/>
+    </w:p>
+    <w:p>
+      <w:pPr>
+        <w:rPr>
           <w:sz w:val="28"/>
           <w:szCs w:val="28"/>
           <w:lang w:val="en-US"/>
         </w:rPr>
-        <w:t>ULID:</w:t>
-      </w:r>
+      </w:pPr>
       <w:r>
         <w:rPr>
           <w:sz w:val="28"/>
           <w:szCs w:val="28"/>
           <w:lang w:val="en-US"/>
         </w:rPr>
-        <w:t xml:space="preserve"> msanto2</w:t>
+        <w:tab/>
+        <w:t>This assignment revises some important things about the Big Three. At first I have some difficulties with the operator overload, but I could solve after another look at the notes and class presentations.</w:t>
       </w:r>
     </w:p>
     <w:p>
@@ -380,161 +518,12 @@
       </w:pPr>
       <w:r>
         <w:rPr>
-          <w:b/>
           <w:sz w:val="28"/>
           <w:szCs w:val="28"/>
           <w:lang w:val="en-US"/>
         </w:rPr>
-        <w:t xml:space="preserve">Student Name: </w:t>
-      </w:r>
-      <w:r>
-        <w:rPr>
-          <w:sz w:val="28"/>
-          <w:szCs w:val="28"/>
-          <w:lang w:val="en-US"/>
-        </w:rPr>
-        <w:t>Matheus Sampaio</w:t>
-      </w:r>
-    </w:p>
-    <w:p>
-      <w:pPr>
-        <w:rPr>
-          <w:sz w:val="28"/>
-          <w:szCs w:val="28"/>
-          <w:lang w:val="en-US"/>
-        </w:rPr>
-      </w:pPr>
-      <w:r>
-        <w:rPr>
-          <w:b/>
-          <w:sz w:val="28"/>
-          <w:szCs w:val="28"/>
-          <w:lang w:val="en-US"/>
-        </w:rPr>
-        <w:t>Secret Directory:</w:t>
-      </w:r>
-      <w:r>
-        <w:rPr>
-          <w:b/>
-          <w:sz w:val="28"/>
-          <w:szCs w:val="28"/>
-          <w:lang w:val="en-US"/>
-        </w:rPr>
-        <w:t xml:space="preserve"> </w:t>
-      </w:r>
-      <w:proofErr w:type="spellStart"/>
-      <w:r>
-        <w:rPr>
-          <w:sz w:val="28"/>
-          <w:szCs w:val="28"/>
-          <w:lang w:val="en-US"/>
-        </w:rPr>
-        <w:t>matheussampaio</w:t>
-      </w:r>
-      <w:proofErr w:type="spellEnd"/>
-    </w:p>
-    <w:p>
-      <w:pPr>
-        <w:rPr>
-          <w:lang w:val="en-US"/>
-        </w:rPr>
-      </w:pPr>
-    </w:p>
-    <w:p>
-      <w:pPr>
-        <w:rPr>
-          <w:lang w:val="en-US"/>
-        </w:rPr>
-      </w:pPr>
-    </w:p>
-    <w:p>
-      <w:pPr>
-        <w:rPr>
-          <w:lang w:val="en-US"/>
-        </w:rPr>
-      </w:pPr>
-    </w:p>
-    <w:p>
-      <w:pPr>
-        <w:jc w:val="center"/>
-        <w:rPr>
-          <w:b/>
-          <w:sz w:val="40"/>
-          <w:szCs w:val="40"/>
-          <w:lang w:val="en-US"/>
-        </w:rPr>
-      </w:pPr>
-      <w:r>
-        <w:rPr>
-          <w:b/>
-          <w:sz w:val="40"/>
-          <w:szCs w:val="40"/>
-          <w:lang w:val="en-US"/>
-        </w:rPr>
-        <w:t>Summary</w:t>
-      </w:r>
-    </w:p>
-    <w:p>
-      <w:pPr>
-        <w:rPr>
-          <w:sz w:val="28"/>
-          <w:szCs w:val="28"/>
-          <w:lang w:val="en-US"/>
-        </w:rPr>
-      </w:pPr>
-    </w:p>
-    <w:p>
-      <w:pPr>
-        <w:rPr>
-          <w:sz w:val="28"/>
-          <w:szCs w:val="28"/>
-          <w:lang w:val="en-US"/>
-        </w:rPr>
-      </w:pPr>
-      <w:r>
-        <w:rPr>
-          <w:sz w:val="28"/>
-          <w:szCs w:val="28"/>
-          <w:lang w:val="en-US"/>
-        </w:rPr>
         <w:tab/>
-        <w:t>This assignment revises some important things about the Big Three. At first I have some difficulties with the operator overload, but I could solve after another look at the notes and class presentations.</w:t>
-      </w:r>
-    </w:p>
-    <w:p>
-      <w:pPr>
-        <w:rPr>
-          <w:sz w:val="28"/>
-          <w:szCs w:val="28"/>
-          <w:lang w:val="en-US"/>
-        </w:rPr>
-      </w:pPr>
-      <w:r>
-        <w:rPr>
-          <w:sz w:val="28"/>
-          <w:szCs w:val="28"/>
-          <w:lang w:val="en-US"/>
-        </w:rPr>
-        <w:tab/>
-        <w:t xml:space="preserve">The other minor problem, was the Exceed </w:t>
-      </w:r>
-      <w:proofErr w:type="spellStart"/>
-      <w:r>
-        <w:rPr>
-          <w:sz w:val="28"/>
-          <w:szCs w:val="28"/>
-          <w:lang w:val="en-US"/>
-        </w:rPr>
-        <w:t>onDemand</w:t>
-      </w:r>
-      <w:proofErr w:type="spellEnd"/>
-      <w:r>
-        <w:rPr>
-          <w:sz w:val="28"/>
-          <w:szCs w:val="28"/>
-          <w:lang w:val="en-US"/>
-        </w:rPr>
-        <w:t xml:space="preserve"> software. I couldn’t use it on Mac OSX, so I have to switch to a Windows environment just to submit the assignment.</w:t>
+        <w:t>The other minor problem, was the Exceed onDemand software. I couldn’t use it on Mac OSX, so I have to switch to a Windows environment just to submit the assignment.</w:t>
       </w:r>
     </w:p>
     <w:p>
@@ -953,54 +942,22 @@
                 <w:rFonts w:ascii="Courier New" w:hAnsi="Courier New" w:cs="Courier New"/>
                 <w:lang w:val="en-US"/>
               </w:rPr>
-              <w:t>max=</w:t>
-            </w:r>
-            <w:proofErr w:type="gramStart"/>
-            <w:r>
-              <w:rPr>
-                <w:rFonts w:ascii="Courier New" w:hAnsi="Courier New" w:cs="Courier New"/>
-                <w:lang w:val="en-US"/>
-              </w:rPr>
-              <w:t>a[</w:t>
-            </w:r>
-            <w:proofErr w:type="gramEnd"/>
-            <w:r>
-              <w:rPr>
-                <w:rFonts w:ascii="Courier New" w:hAnsi="Courier New" w:cs="Courier New"/>
-                <w:lang w:val="en-US"/>
-              </w:rPr>
-              <w:t>19]=4181</w:t>
-            </w:r>
-          </w:p>
-          <w:p>
-            <w:pPr>
-              <w:rPr>
-                <w:rFonts w:ascii="Courier New" w:hAnsi="Courier New" w:cs="Courier New"/>
-                <w:lang w:val="en-US"/>
-              </w:rPr>
-            </w:pPr>
-            <w:r>
-              <w:rPr>
-                <w:rFonts w:ascii="Courier New" w:hAnsi="Courier New" w:cs="Courier New"/>
-                <w:lang w:val="en-US"/>
-              </w:rPr>
-              <w:t>min=</w:t>
-            </w:r>
-            <w:proofErr w:type="gramStart"/>
-            <w:r>
-              <w:rPr>
-                <w:rFonts w:ascii="Courier New" w:hAnsi="Courier New" w:cs="Courier New"/>
-                <w:lang w:val="en-US"/>
-              </w:rPr>
-              <w:t>a[</w:t>
-            </w:r>
-            <w:proofErr w:type="gramEnd"/>
-            <w:r>
-              <w:rPr>
-                <w:rFonts w:ascii="Courier New" w:hAnsi="Courier New" w:cs="Courier New"/>
-                <w:lang w:val="en-US"/>
-              </w:rPr>
-              <w:t>0]=0</w:t>
+              <w:t>max=a[19]=4181</w:t>
+            </w:r>
+          </w:p>
+          <w:p>
+            <w:pPr>
+              <w:rPr>
+                <w:rFonts w:ascii="Courier New" w:hAnsi="Courier New" w:cs="Courier New"/>
+                <w:lang w:val="en-US"/>
+              </w:rPr>
+            </w:pPr>
+            <w:r>
+              <w:rPr>
+                <w:rFonts w:ascii="Courier New" w:hAnsi="Courier New" w:cs="Courier New"/>
+                <w:lang w:val="en-US"/>
+              </w:rPr>
+              <w:t>min=a[0]=0</w:t>
             </w:r>
           </w:p>
           <w:p>
@@ -1353,54 +1310,22 @@
                 <w:rFonts w:ascii="Courier New" w:hAnsi="Courier New" w:cs="Courier New"/>
                 <w:lang w:val="en-US"/>
               </w:rPr>
-              <w:t>max=</w:t>
-            </w:r>
-            <w:proofErr w:type="gramStart"/>
-            <w:r>
-              <w:rPr>
-                <w:rFonts w:ascii="Courier New" w:hAnsi="Courier New" w:cs="Courier New"/>
-                <w:lang w:val="en-US"/>
-              </w:rPr>
-              <w:t>a[</w:t>
-            </w:r>
-            <w:proofErr w:type="gramEnd"/>
-            <w:r>
-              <w:rPr>
-                <w:rFonts w:ascii="Courier New" w:hAnsi="Courier New" w:cs="Courier New"/>
-                <w:lang w:val="en-US"/>
-              </w:rPr>
-              <w:t>3]=18</w:t>
-            </w:r>
-          </w:p>
-          <w:p>
-            <w:pPr>
-              <w:rPr>
-                <w:rFonts w:ascii="Courier New" w:hAnsi="Courier New" w:cs="Courier New"/>
-                <w:lang w:val="en-US"/>
-              </w:rPr>
-            </w:pPr>
-            <w:r>
-              <w:rPr>
-                <w:rFonts w:ascii="Courier New" w:hAnsi="Courier New" w:cs="Courier New"/>
-                <w:lang w:val="en-US"/>
-              </w:rPr>
-              <w:t>min=</w:t>
-            </w:r>
-            <w:proofErr w:type="gramStart"/>
-            <w:r>
-              <w:rPr>
-                <w:rFonts w:ascii="Courier New" w:hAnsi="Courier New" w:cs="Courier New"/>
-                <w:lang w:val="en-US"/>
-              </w:rPr>
-              <w:t>a[</w:t>
-            </w:r>
-            <w:proofErr w:type="gramEnd"/>
-            <w:r>
-              <w:rPr>
-                <w:rFonts w:ascii="Courier New" w:hAnsi="Courier New" w:cs="Courier New"/>
-                <w:lang w:val="en-US"/>
-              </w:rPr>
-              <w:t>10]=0</w:t>
+              <w:t>max=a[3]=18</w:t>
+            </w:r>
+          </w:p>
+          <w:p>
+            <w:pPr>
+              <w:rPr>
+                <w:rFonts w:ascii="Courier New" w:hAnsi="Courier New" w:cs="Courier New"/>
+                <w:lang w:val="en-US"/>
+              </w:rPr>
+            </w:pPr>
+            <w:r>
+              <w:rPr>
+                <w:rFonts w:ascii="Courier New" w:hAnsi="Courier New" w:cs="Courier New"/>
+                <w:lang w:val="en-US"/>
+              </w:rPr>
+              <w:t>min=a[10]=0</w:t>
             </w:r>
           </w:p>
           <w:p>

</xml_diff>